<commit_message>
section 1.3 merged players and persons
</commit_message>
<xml_diff>
--- a/SRS_Dragon_v1.0.docx
+++ b/SRS_Dragon_v1.0.docx
@@ -1,6 +1,6 @@
 
 <file path=word/document.xml><?xml version="1.0" encoding="utf-8"?>
-<w:document xmlns:wpc="http://schemas.microsoft.com/office/word/2010/wordprocessingCanvas" xmlns:mc="http://schemas.openxmlformats.org/markup-compatibility/2006" xmlns:o="urn:schemas-microsoft-com:office:office" xmlns:r="http://schemas.openxmlformats.org/officeDocument/2006/relationships" xmlns:m="http://schemas.openxmlformats.org/officeDocument/2006/math" xmlns:v="urn:schemas-microsoft-com:vml" xmlns:wp14="http://schemas.microsoft.com/office/word/2010/wordprocessingDrawing" xmlns:wp="http://schemas.openxmlformats.org/drawingml/2006/wordprocessingDrawing" xmlns:w10="urn:schemas-microsoft-com:office:word" xmlns:w="http://schemas.openxmlformats.org/wordprocessingml/2006/main" xmlns:w14="http://schemas.microsoft.com/office/word/2010/wordml" xmlns:wpg="http://schemas.microsoft.com/office/word/2010/wordprocessingGroup" xmlns:wpi="http://schemas.microsoft.com/office/word/2010/wordprocessingInk" xmlns:wne="http://schemas.microsoft.com/office/word/2006/wordml" xmlns:wps="http://schemas.microsoft.com/office/word/2010/wordprocessingShape" mc:Ignorable="w14 wp14">
+<w:document xmlns:ve="http://schemas.openxmlformats.org/markup-compatibility/2006" xmlns:o="urn:schemas-microsoft-com:office:office" xmlns:r="http://schemas.openxmlformats.org/officeDocument/2006/relationships" xmlns:m="http://schemas.openxmlformats.org/officeDocument/2006/math" xmlns:v="urn:schemas-microsoft-com:vml" xmlns:wp="http://schemas.openxmlformats.org/drawingml/2006/wordprocessingDrawing" xmlns:w10="urn:schemas-microsoft-com:office:word" xmlns:w="http://schemas.openxmlformats.org/wordprocessingml/2006/main" xmlns:wne="http://schemas.microsoft.com/office/word/2006/wordml">
   <w:body>
     <w:p>
       <w:pPr>
@@ -19,7 +19,7 @@
           <w:lang w:bidi="ar-SA"/>
         </w:rPr>
         <w:drawing>
-          <wp:inline distT="0" distB="0" distL="0" distR="0" wp14:anchorId="335CE910" wp14:editId="0E65D525">
+          <wp:inline distT="0" distB="0" distL="0" distR="0">
             <wp:extent cx="2682240" cy="670560"/>
             <wp:effectExtent l="0" t="0" r="0" b="0"/>
             <wp:docPr id="1" name="Picture 1"/>
@@ -36,10 +36,10 @@
                     </pic:cNvPicPr>
                   </pic:nvPicPr>
                   <pic:blipFill>
-                    <a:blip r:embed="rId9">
+                    <a:blip r:embed="rId8">
                       <a:extLst>
                         <a:ext uri="{28A0092B-C50C-407E-A947-70E740481C1C}">
-                          <a14:useLocalDpi xmlns:a14="http://schemas.microsoft.com/office/drawing/2010/main" val="0"/>
+                          <a14:useLocalDpi xmlns:a14="http://schemas.microsoft.com/office/drawing/2010/main" xmlns:wps="http://schemas.microsoft.com/office/word/2010/wordprocessingShape" xmlns:wpi="http://schemas.microsoft.com/office/word/2010/wordprocessingInk" xmlns:wpg="http://schemas.microsoft.com/office/word/2010/wordprocessingGroup" xmlns:w14="http://schemas.microsoft.com/office/word/2010/wordml" xmlns:w="http://schemas.openxmlformats.org/wordprocessingml/2006/main" xmlns:w10="urn:schemas-microsoft-com:office:word" xmlns:wp14="http://schemas.microsoft.com/office/word/2010/wordprocessingDrawing" xmlns:v="urn:schemas-microsoft-com:vml" xmlns:o="urn:schemas-microsoft-com:office:office" xmlns:mc="http://schemas.openxmlformats.org/markup-compatibility/2006" xmlns:wpc="http://schemas.microsoft.com/office/word/2010/wordprocessingCanvas" xmlns="" val="0"/>
                         </a:ext>
                       </a:extLst>
                     </a:blip>
@@ -199,7 +199,7 @@
     <w:tbl>
       <w:tblPr>
         <w:tblW w:w="9726" w:type="dxa"/>
-        <w:tblLook w:val="01E0" w:firstRow="1" w:lastRow="1" w:firstColumn="1" w:lastColumn="1" w:noHBand="0" w:noVBand="0"/>
+        <w:tblLook w:val="01E0"/>
       </w:tblPr>
       <w:tblGrid>
         <w:gridCol w:w="3242"/>
@@ -503,7 +503,7 @@
         <w:tblW w:w="5472" w:type="dxa"/>
         <w:jc w:val="right"/>
         <w:tblLayout w:type="fixed"/>
-        <w:tblLook w:val="01E0" w:firstRow="1" w:lastRow="1" w:firstColumn="1" w:lastColumn="1" w:noHBand="0" w:noVBand="0"/>
+        <w:tblLook w:val="01E0"/>
       </w:tblPr>
       <w:tblGrid>
         <w:gridCol w:w="2016"/>
@@ -2153,7 +2153,7 @@
           <w:insideV w:val="single" w:sz="6" w:space="0" w:color="auto"/>
         </w:tblBorders>
         <w:tblLayout w:type="fixed"/>
-        <w:tblLook w:val="0000" w:firstRow="0" w:lastRow="0" w:firstColumn="0" w:lastColumn="0" w:noHBand="0" w:noVBand="0"/>
+        <w:tblLook w:val="0000"/>
       </w:tblPr>
       <w:tblGrid>
         <w:gridCol w:w="1170"/>
@@ -2318,8 +2318,8 @@
     <w:p>
       <w:pPr>
         <w:sectPr>
-          <w:headerReference w:type="default" r:id="rId10"/>
-          <w:footerReference w:type="default" r:id="rId11"/>
+          <w:headerReference w:type="default" r:id="rId9"/>
+          <w:footerReference w:type="default" r:id="rId10"/>
           <w:pgSz w:w="12240" w:h="15840" w:code="1"/>
           <w:pgMar w:top="1440" w:right="1440" w:bottom="1440" w:left="1440" w:header="720" w:footer="720" w:gutter="0"/>
           <w:pgNumType w:fmt="lowerRoman"/>
@@ -2622,6 +2622,9 @@
       <w:r>
         <w:t>layers of DnD, 5th edition</w:t>
       </w:r>
+      <w:r>
+        <w:t>, and persons with a working knowledge of DnD, 5th edition</w:t>
+      </w:r>
     </w:p>
     <w:p>
       <w:pPr>
@@ -2665,53 +2668,15 @@
       <w:pPr>
         <w:pStyle w:val="template"/>
         <w:jc w:val="both"/>
-        <w:rPr>
-          <w:b/>
-          <w:i w:val="0"/>
-        </w:rPr>
       </w:pPr>
       <w:r>
         <w:t>3</w:t>
       </w:r>
       <w:r>
-        <w:t>.  Persons with a working knowledge of DnD, 5th edition</w:t>
-      </w:r>
-      <w:r>
-        <w:t xml:space="preserve"> </w:t>
-      </w:r>
-      <w:r>
-        <w:rPr>
-          <w:b/>
-          <w:i w:val="0"/>
-          <w:color w:val="9BBB59" w:themeColor="accent3"/>
-        </w:rPr>
-        <w:t>Combine 2 and 3</w:t>
-      </w:r>
-      <w:r>
-        <w:rPr>
-          <w:b/>
-          <w:i w:val="0"/>
-          <w:color w:val="9BBB59" w:themeColor="accent3"/>
-        </w:rPr>
-        <w:t>?</w:t>
-      </w:r>
-    </w:p>
-    <w:p>
-      <w:pPr>
-        <w:pStyle w:val="template"/>
-        <w:jc w:val="both"/>
-      </w:pPr>
-    </w:p>
-    <w:p>
-      <w:pPr>
-        <w:pStyle w:val="template"/>
-        <w:jc w:val="both"/>
-      </w:pPr>
-      <w:r>
-        <w:t>4</w:t>
-      </w:r>
-      <w:r>
-        <w:t>.  Professor of CS 320 Software Engineering class, Dr. Xinghui Zhao</w:t>
+        <w:t xml:space="preserve">. </w:t>
+      </w:r>
+      <w:r>
+        <w:t>Professor of CS 320 Software Engineering class, Dr. Xinghui Zhao</w:t>
       </w:r>
     </w:p>
     <w:p>
@@ -2799,7 +2764,6 @@
         <w:spacing w:after="240" w:line="240" w:lineRule="auto"/>
       </w:pPr>
       <w:r>
-        <w:lastRenderedPageBreak/>
         <w:t xml:space="preserve">CHA </w:t>
       </w:r>
       <w:r>
@@ -2812,6 +2776,7 @@
         <w:spacing w:after="240" w:line="240" w:lineRule="auto"/>
       </w:pPr>
       <w:r>
+        <w:lastRenderedPageBreak/>
         <w:t xml:space="preserve">CON </w:t>
       </w:r>
       <w:r>
@@ -3479,31 +3444,25 @@
         <w:rPr>
           <w:color w:val="0000FF"/>
         </w:rPr>
-        <w:t xml:space="preserve">Summarize the major functions the product must perform or must let the user perform. Details will be provided in Section 3, so only a high level summary is needed here. Organize the functions to make them understandable to any reader of the SRS. A picture of the major groups of related </w:t>
-      </w:r>
-      <w:r>
-        <w:rPr>
-          <w:color w:val="0000FF"/>
-        </w:rPr>
+        <w:t>Summarize the major functions the product must perform or must let the user perform. Details will be provided in Section 3, so only a high level summary is needed here. Organize the functions to make them understandable to any reader of the SRS. A picture of the major groups of related requirements and how they relate, such as a top level data flow diagram or object class diagram, will be effective.</w:t>
+      </w:r>
+    </w:p>
+    <w:p>
+      <w:pPr>
+        <w:pStyle w:val="template"/>
+        <w:jc w:val="both"/>
+      </w:pPr>
+      <w:r>
+        <w:t xml:space="preserve">TO DO: </w:t>
+      </w:r>
+    </w:p>
+    <w:p>
+      <w:pPr>
+        <w:pStyle w:val="template"/>
+        <w:jc w:val="both"/>
+      </w:pPr>
+      <w:r>
         <w:lastRenderedPageBreak/>
-        <w:t>requirements and how they relate, such as a top level data flow diagram or object class diagram, will be effective.</w:t>
-      </w:r>
-    </w:p>
-    <w:p>
-      <w:pPr>
-        <w:pStyle w:val="template"/>
-        <w:jc w:val="both"/>
-      </w:pPr>
-      <w:r>
-        <w:t xml:space="preserve">TO DO: </w:t>
-      </w:r>
-    </w:p>
-    <w:p>
-      <w:pPr>
-        <w:pStyle w:val="template"/>
-        <w:jc w:val="both"/>
-      </w:pPr>
-      <w:r>
         <w:t>1. Provide a bulleted list of all the major functions of the system</w:t>
       </w:r>
     </w:p>
@@ -3754,7 +3713,6 @@
         <w:rPr>
           <w:rFonts w:ascii="Arial" w:hAnsi="Arial"/>
         </w:rPr>
-        <w:lastRenderedPageBreak/>
         <w:t>Assumptions and Dependencies</w:t>
       </w:r>
       <w:bookmarkEnd w:id="39"/>
@@ -3775,7 +3733,14 @@
         <w:rPr>
           <w:color w:val="0000FF"/>
         </w:rPr>
-        <w:t xml:space="preserve">List any assumed factors (as opposed to known facts) that could affect the requirements stated in the SRS. These could include third-party or commercial components that you plan to use, issues around the development or operating environment, or constraints. The project could be affected if these assumptions are incorrect, are not shared, or change. Also identify any dependencies the project has on external factors, such as software components that you intend to reuse from another project. </w:t>
+        <w:t xml:space="preserve">List any assumed factors (as opposed to known facts) that could affect the requirements stated in the SRS. These could include third-party or commercial components that you plan to use, issues around the development or operating environment, or constraints. The project could be affected if these assumptions are incorrect, are not shared, or change. Also identify any dependencies the </w:t>
+      </w:r>
+      <w:r>
+        <w:rPr>
+          <w:color w:val="0000FF"/>
+        </w:rPr>
+        <w:lastRenderedPageBreak/>
+        <w:t xml:space="preserve">project has on external factors, such as software components that you intend to reuse from another project. </w:t>
       </w:r>
     </w:p>
     <w:p>
@@ -4032,25 +3997,25 @@
         <w:jc w:val="both"/>
       </w:pPr>
       <w:r>
+        <w:t>&lt;</w:t>
+      </w:r>
+      <w:r>
+        <w:rPr>
+          <w:color w:val="0000FF"/>
+        </w:rPr>
+        <w:t>Describe the logical and physical characteristics of each interface between the software product and the hardware components of the system. This may include the supported device types, the nature of the data and control interactions between the software and the hardware.</w:t>
+      </w:r>
+      <w:r>
+        <w:t xml:space="preserve"> You are not required to specify what protocols you will be using to communicate with the hardware, but it will be usually included in this part as well.</w:t>
+      </w:r>
+    </w:p>
+    <w:p>
+      <w:pPr>
+        <w:pStyle w:val="template"/>
+        <w:jc w:val="both"/>
+      </w:pPr>
+      <w:r>
         <w:lastRenderedPageBreak/>
-        <w:t>&lt;</w:t>
-      </w:r>
-      <w:r>
-        <w:rPr>
-          <w:color w:val="0000FF"/>
-        </w:rPr>
-        <w:t>Describe the logical and physical characteristics of each interface between the software product and the hardware components of the system. This may include the supported device types, the nature of the data and control interactions between the software and the hardware.</w:t>
-      </w:r>
-      <w:r>
-        <w:t xml:space="preserve"> You are not required to specify what protocols you will be using to communicate with the hardware, but it will be usually included in this part as well.</w:t>
-      </w:r>
-    </w:p>
-    <w:p>
-      <w:pPr>
-        <w:pStyle w:val="template"/>
-        <w:jc w:val="both"/>
-      </w:pPr>
-      <w:r>
         <w:t>TO DO: Please provide a short description of the different hardware interfaces. If you will be using some special libraries to communicate with your software mention them here. In case you have more than one hardware interface divide this section into subsections.&gt;</w:t>
       </w:r>
     </w:p>
@@ -4281,30 +4246,30 @@
         <w:jc w:val="both"/>
       </w:pPr>
       <w:r>
+        <w:t>&lt;</w:t>
+      </w:r>
+      <w:r>
+        <w:rPr>
+          <w:color w:val="0000FF"/>
+        </w:rPr>
+        <w:t xml:space="preserve">A use case defines a goal-oriented set of interactions between external actors and the system under consideration. </w:t>
+      </w:r>
+    </w:p>
+    <w:p>
+      <w:pPr>
+        <w:pStyle w:val="template"/>
+        <w:spacing w:line="240" w:lineRule="auto"/>
+        <w:jc w:val="both"/>
+      </w:pPr>
+    </w:p>
+    <w:p>
+      <w:pPr>
+        <w:pStyle w:val="template"/>
+        <w:spacing w:line="240" w:lineRule="auto"/>
+        <w:jc w:val="both"/>
+      </w:pPr>
+      <w:r>
         <w:lastRenderedPageBreak/>
-        <w:t>&lt;</w:t>
-      </w:r>
-      <w:r>
-        <w:rPr>
-          <w:color w:val="0000FF"/>
-        </w:rPr>
-        <w:t xml:space="preserve">A use case defines a goal-oriented set of interactions between external actors and the system under consideration. </w:t>
-      </w:r>
-    </w:p>
-    <w:p>
-      <w:pPr>
-        <w:pStyle w:val="template"/>
-        <w:spacing w:line="240" w:lineRule="auto"/>
-        <w:jc w:val="both"/>
-      </w:pPr>
-    </w:p>
-    <w:p>
-      <w:pPr>
-        <w:pStyle w:val="template"/>
-        <w:spacing w:line="240" w:lineRule="auto"/>
-        <w:jc w:val="both"/>
-      </w:pPr>
-      <w:r>
         <w:t>TO DO: Provid</w:t>
       </w:r>
       <w:r>
@@ -4498,7 +4463,6 @@
         <w:jc w:val="both"/>
       </w:pPr>
       <w:r>
-        <w:lastRenderedPageBreak/>
         <w:t>Describe briefly what level of security is expected from this product by your client and provide a bulleted (or numbered) list of the major security requirements.&gt;</w:t>
       </w:r>
     </w:p>
@@ -4515,6 +4479,7 @@
         <w:rPr>
           <w:rFonts w:ascii="Arial" w:hAnsi="Arial"/>
         </w:rPr>
+        <w:lastRenderedPageBreak/>
         <w:t>Software Quality Attributes</w:t>
       </w:r>
       <w:bookmarkEnd w:id="54"/>
@@ -5015,7 +4980,7 @@
       </w:r>
     </w:p>
     <w:sectPr>
-      <w:headerReference w:type="default" r:id="rId12"/>
+      <w:headerReference w:type="default" r:id="rId11"/>
       <w:pgSz w:w="12240" w:h="15840" w:code="1"/>
       <w:pgMar w:top="1440" w:right="1296" w:bottom="1440" w:left="1296" w:header="720" w:footer="720" w:gutter="0"/>
       <w:pgNumType w:start="1"/>
@@ -5027,7 +4992,7 @@
 </file>
 
 <file path=word/endnotes.xml><?xml version="1.0" encoding="utf-8"?>
-<w:endnotes xmlns:wpc="http://schemas.microsoft.com/office/word/2010/wordprocessingCanvas" xmlns:mc="http://schemas.openxmlformats.org/markup-compatibility/2006" xmlns:o="urn:schemas-microsoft-com:office:office" xmlns:r="http://schemas.openxmlformats.org/officeDocument/2006/relationships" xmlns:m="http://schemas.openxmlformats.org/officeDocument/2006/math" xmlns:v="urn:schemas-microsoft-com:vml" xmlns:wp14="http://schemas.microsoft.com/office/word/2010/wordprocessingDrawing" xmlns:wp="http://schemas.openxmlformats.org/drawingml/2006/wordprocessingDrawing" xmlns:w10="urn:schemas-microsoft-com:office:word" xmlns:w="http://schemas.openxmlformats.org/wordprocessingml/2006/main" xmlns:w14="http://schemas.microsoft.com/office/word/2010/wordml" xmlns:wpg="http://schemas.microsoft.com/office/word/2010/wordprocessingGroup" xmlns:wpi="http://schemas.microsoft.com/office/word/2010/wordprocessingInk" xmlns:wne="http://schemas.microsoft.com/office/word/2006/wordml" xmlns:wps="http://schemas.microsoft.com/office/word/2010/wordprocessingShape" mc:Ignorable="w14 wp14">
+<w:endnotes xmlns:ve="http://schemas.openxmlformats.org/markup-compatibility/2006" xmlns:o="urn:schemas-microsoft-com:office:office" xmlns:r="http://schemas.openxmlformats.org/officeDocument/2006/relationships" xmlns:m="http://schemas.openxmlformats.org/officeDocument/2006/math" xmlns:v="urn:schemas-microsoft-com:vml" xmlns:wp="http://schemas.openxmlformats.org/drawingml/2006/wordprocessingDrawing" xmlns:w10="urn:schemas-microsoft-com:office:word" xmlns:w="http://schemas.openxmlformats.org/wordprocessingml/2006/main" xmlns:wne="http://schemas.microsoft.com/office/word/2006/wordml">
   <w:endnote w:type="separator" w:id="-1">
     <w:p>
       <w:r>
@@ -5046,7 +5011,7 @@
 </file>
 
 <file path=word/footer1.xml><?xml version="1.0" encoding="utf-8"?>
-<w:ftr xmlns:wpc="http://schemas.microsoft.com/office/word/2010/wordprocessingCanvas" xmlns:mc="http://schemas.openxmlformats.org/markup-compatibility/2006" xmlns:o="urn:schemas-microsoft-com:office:office" xmlns:r="http://schemas.openxmlformats.org/officeDocument/2006/relationships" xmlns:m="http://schemas.openxmlformats.org/officeDocument/2006/math" xmlns:v="urn:schemas-microsoft-com:vml" xmlns:wp14="http://schemas.microsoft.com/office/word/2010/wordprocessingDrawing" xmlns:wp="http://schemas.openxmlformats.org/drawingml/2006/wordprocessingDrawing" xmlns:w10="urn:schemas-microsoft-com:office:word" xmlns:w="http://schemas.openxmlformats.org/wordprocessingml/2006/main" xmlns:w14="http://schemas.microsoft.com/office/word/2010/wordml" xmlns:wpg="http://schemas.microsoft.com/office/word/2010/wordprocessingGroup" xmlns:wpi="http://schemas.microsoft.com/office/word/2010/wordprocessingInk" xmlns:wne="http://schemas.microsoft.com/office/word/2006/wordml" xmlns:wps="http://schemas.microsoft.com/office/word/2010/wordprocessingShape" mc:Ignorable="w14 wp14">
+<w:ftr xmlns:ve="http://schemas.openxmlformats.org/markup-compatibility/2006" xmlns:o="urn:schemas-microsoft-com:office:office" xmlns:r="http://schemas.openxmlformats.org/officeDocument/2006/relationships" xmlns:m="http://schemas.openxmlformats.org/officeDocument/2006/math" xmlns:v="urn:schemas-microsoft-com:vml" xmlns:wp="http://schemas.openxmlformats.org/drawingml/2006/wordprocessingDrawing" xmlns:w10="urn:schemas-microsoft-com:office:word" xmlns:w="http://schemas.openxmlformats.org/wordprocessingml/2006/main" xmlns:wne="http://schemas.microsoft.com/office/word/2006/wordml">
   <w:p>
     <w:pPr>
       <w:pStyle w:val="Footer"/>
@@ -5057,7 +5022,7 @@
 </file>
 
 <file path=word/footnotes.xml><?xml version="1.0" encoding="utf-8"?>
-<w:footnotes xmlns:wpc="http://schemas.microsoft.com/office/word/2010/wordprocessingCanvas" xmlns:mc="http://schemas.openxmlformats.org/markup-compatibility/2006" xmlns:o="urn:schemas-microsoft-com:office:office" xmlns:r="http://schemas.openxmlformats.org/officeDocument/2006/relationships" xmlns:m="http://schemas.openxmlformats.org/officeDocument/2006/math" xmlns:v="urn:schemas-microsoft-com:vml" xmlns:wp14="http://schemas.microsoft.com/office/word/2010/wordprocessingDrawing" xmlns:wp="http://schemas.openxmlformats.org/drawingml/2006/wordprocessingDrawing" xmlns:w10="urn:schemas-microsoft-com:office:word" xmlns:w="http://schemas.openxmlformats.org/wordprocessingml/2006/main" xmlns:w14="http://schemas.microsoft.com/office/word/2010/wordml" xmlns:wpg="http://schemas.microsoft.com/office/word/2010/wordprocessingGroup" xmlns:wpi="http://schemas.microsoft.com/office/word/2010/wordprocessingInk" xmlns:wne="http://schemas.microsoft.com/office/word/2006/wordml" xmlns:wps="http://schemas.microsoft.com/office/word/2010/wordprocessingShape" mc:Ignorable="w14 wp14">
+<w:footnotes xmlns:ve="http://schemas.openxmlformats.org/markup-compatibility/2006" xmlns:o="urn:schemas-microsoft-com:office:office" xmlns:r="http://schemas.openxmlformats.org/officeDocument/2006/relationships" xmlns:m="http://schemas.openxmlformats.org/officeDocument/2006/math" xmlns:v="urn:schemas-microsoft-com:vml" xmlns:wp="http://schemas.openxmlformats.org/drawingml/2006/wordprocessingDrawing" xmlns:w10="urn:schemas-microsoft-com:office:word" xmlns:w="http://schemas.openxmlformats.org/wordprocessingml/2006/main" xmlns:wne="http://schemas.microsoft.com/office/word/2006/wordml">
   <w:footnote w:type="separator" w:id="-1">
     <w:p>
       <w:r>
@@ -5076,7 +5041,7 @@
 </file>
 
 <file path=word/header1.xml><?xml version="1.0" encoding="utf-8"?>
-<w:hdr xmlns:wpc="http://schemas.microsoft.com/office/word/2010/wordprocessingCanvas" xmlns:mc="http://schemas.openxmlformats.org/markup-compatibility/2006" xmlns:o="urn:schemas-microsoft-com:office:office" xmlns:r="http://schemas.openxmlformats.org/officeDocument/2006/relationships" xmlns:m="http://schemas.openxmlformats.org/officeDocument/2006/math" xmlns:v="urn:schemas-microsoft-com:vml" xmlns:wp14="http://schemas.microsoft.com/office/word/2010/wordprocessingDrawing" xmlns:wp="http://schemas.openxmlformats.org/drawingml/2006/wordprocessingDrawing" xmlns:w10="urn:schemas-microsoft-com:office:word" xmlns:w="http://schemas.openxmlformats.org/wordprocessingml/2006/main" xmlns:w14="http://schemas.microsoft.com/office/word/2010/wordml" xmlns:wpg="http://schemas.microsoft.com/office/word/2010/wordprocessingGroup" xmlns:wpi="http://schemas.microsoft.com/office/word/2010/wordprocessingInk" xmlns:wne="http://schemas.microsoft.com/office/word/2006/wordml" xmlns:wps="http://schemas.microsoft.com/office/word/2010/wordprocessingShape" mc:Ignorable="w14 wp14">
+<w:hdr xmlns:ve="http://schemas.openxmlformats.org/markup-compatibility/2006" xmlns:o="urn:schemas-microsoft-com:office:office" xmlns:r="http://schemas.openxmlformats.org/officeDocument/2006/relationships" xmlns:m="http://schemas.openxmlformats.org/officeDocument/2006/math" xmlns:v="urn:schemas-microsoft-com:vml" xmlns:wp="http://schemas.openxmlformats.org/drawingml/2006/wordprocessingDrawing" xmlns:w10="urn:schemas-microsoft-com:office:word" xmlns:w="http://schemas.openxmlformats.org/wordprocessingml/2006/main" xmlns:wne="http://schemas.microsoft.com/office/word/2006/wordml">
   <w:p>
     <w:pPr>
       <w:pStyle w:val="Header"/>
@@ -5114,7 +5079,7 @@
       <w:fldChar w:fldCharType="separate"/>
     </w:r>
     <w:r>
-      <w:t>ii</w:t>
+      <w:t>iii</w:t>
     </w:r>
     <w:r>
       <w:fldChar w:fldCharType="end"/>
@@ -5124,7 +5089,7 @@
 </file>
 
 <file path=word/header2.xml><?xml version="1.0" encoding="utf-8"?>
-<w:hdr xmlns:wpc="http://schemas.microsoft.com/office/word/2010/wordprocessingCanvas" xmlns:mc="http://schemas.openxmlformats.org/markup-compatibility/2006" xmlns:o="urn:schemas-microsoft-com:office:office" xmlns:r="http://schemas.openxmlformats.org/officeDocument/2006/relationships" xmlns:m="http://schemas.openxmlformats.org/officeDocument/2006/math" xmlns:v="urn:schemas-microsoft-com:vml" xmlns:wp14="http://schemas.microsoft.com/office/word/2010/wordprocessingDrawing" xmlns:wp="http://schemas.openxmlformats.org/drawingml/2006/wordprocessingDrawing" xmlns:w10="urn:schemas-microsoft-com:office:word" xmlns:w="http://schemas.openxmlformats.org/wordprocessingml/2006/main" xmlns:w14="http://schemas.microsoft.com/office/word/2010/wordml" xmlns:wpg="http://schemas.microsoft.com/office/word/2010/wordprocessingGroup" xmlns:wpi="http://schemas.microsoft.com/office/word/2010/wordprocessingInk" xmlns:wne="http://schemas.microsoft.com/office/word/2006/wordml" xmlns:wps="http://schemas.microsoft.com/office/word/2010/wordprocessingShape" mc:Ignorable="w14 wp14">
+<w:hdr xmlns:ve="http://schemas.openxmlformats.org/markup-compatibility/2006" xmlns:o="urn:schemas-microsoft-com:office:office" xmlns:r="http://schemas.openxmlformats.org/officeDocument/2006/relationships" xmlns:m="http://schemas.openxmlformats.org/officeDocument/2006/math" xmlns:v="urn:schemas-microsoft-com:vml" xmlns:wp="http://schemas.openxmlformats.org/drawingml/2006/wordprocessingDrawing" xmlns:w10="urn:schemas-microsoft-com:office:word" xmlns:w="http://schemas.openxmlformats.org/wordprocessingml/2006/main" xmlns:wne="http://schemas.microsoft.com/office/word/2006/wordml">
   <w:p>
     <w:pPr>
       <w:pStyle w:val="Header"/>
@@ -5166,7 +5131,7 @@
       <w:fldChar w:fldCharType="separate"/>
     </w:r>
     <w:r>
-      <w:t>1</w:t>
+      <w:t>10</w:t>
     </w:r>
     <w:r>
       <w:fldChar w:fldCharType="end"/>
@@ -5176,7 +5141,7 @@
 </file>
 
 <file path=word/numbering.xml><?xml version="1.0" encoding="utf-8"?>
-<w:numbering xmlns:wpc="http://schemas.microsoft.com/office/word/2010/wordprocessingCanvas" xmlns:mc="http://schemas.openxmlformats.org/markup-compatibility/2006" xmlns:o="urn:schemas-microsoft-com:office:office" xmlns:r="http://schemas.openxmlformats.org/officeDocument/2006/relationships" xmlns:m="http://schemas.openxmlformats.org/officeDocument/2006/math" xmlns:v="urn:schemas-microsoft-com:vml" xmlns:wp14="http://schemas.microsoft.com/office/word/2010/wordprocessingDrawing" xmlns:wp="http://schemas.openxmlformats.org/drawingml/2006/wordprocessingDrawing" xmlns:w10="urn:schemas-microsoft-com:office:word" xmlns:w="http://schemas.openxmlformats.org/wordprocessingml/2006/main" xmlns:w14="http://schemas.microsoft.com/office/word/2010/wordml" xmlns:wpg="http://schemas.microsoft.com/office/word/2010/wordprocessingGroup" xmlns:wpi="http://schemas.microsoft.com/office/word/2010/wordprocessingInk" xmlns:wne="http://schemas.microsoft.com/office/word/2006/wordml" xmlns:wps="http://schemas.microsoft.com/office/word/2010/wordprocessingShape" mc:Ignorable="w14 wp14">
+<w:numbering xmlns:ve="http://schemas.openxmlformats.org/markup-compatibility/2006" xmlns:o="urn:schemas-microsoft-com:office:office" xmlns:r="http://schemas.openxmlformats.org/officeDocument/2006/relationships" xmlns:m="http://schemas.openxmlformats.org/officeDocument/2006/math" xmlns:v="urn:schemas-microsoft-com:vml" xmlns:wp="http://schemas.openxmlformats.org/drawingml/2006/wordprocessingDrawing" xmlns:w10="urn:schemas-microsoft-com:office:word" xmlns:w="http://schemas.openxmlformats.org/wordprocessingml/2006/main" xmlns:wne="http://schemas.microsoft.com/office/word/2006/wordml">
   <w:abstractNum w:abstractNumId="0">
     <w:nsid w:val="FFFFFFFB"/>
     <w:multiLevelType w:val="multilevel"/>
@@ -5647,7 +5612,7 @@
 </file>
 
 <file path=word/styles.xml><?xml version="1.0" encoding="utf-8"?>
-<w:styles xmlns:mc="http://schemas.openxmlformats.org/markup-compatibility/2006" xmlns:r="http://schemas.openxmlformats.org/officeDocument/2006/relationships" xmlns:w="http://schemas.openxmlformats.org/wordprocessingml/2006/main" xmlns:w14="http://schemas.microsoft.com/office/word/2010/wordml" mc:Ignorable="w14">
+<w:styles xmlns:r="http://schemas.openxmlformats.org/officeDocument/2006/relationships" xmlns:w="http://schemas.openxmlformats.org/wordprocessingml/2006/main">
   <w:docDefaults>
     <w:rPrDefault>
       <w:rPr>
@@ -6024,6 +5989,7 @@
     <w:uiPriority w:val="99"/>
     <w:semiHidden/>
     <w:unhideWhenUsed/>
+    <w:qFormat/>
     <w:tblPr>
       <w:tblInd w:w="0" w:type="dxa"/>
       <w:tblCellMar>
@@ -7013,7 +6979,7 @@
 </file>
 
 <file path=customXml/itemProps1.xml><?xml version="1.0" encoding="utf-8"?>
-<ds:datastoreItem xmlns:ds="http://schemas.openxmlformats.org/officeDocument/2006/customXml" ds:itemID="{436D012D-54DC-4D89-A08E-8C8C9C65B427}">
+<ds:datastoreItem xmlns:ds="http://schemas.openxmlformats.org/officeDocument/2006/customXml" ds:itemID="{93B071CF-ABB1-4364-998E-7AC2FAB84B0F}">
   <ds:schemaRefs>
     <ds:schemaRef ds:uri="http://schemas.openxmlformats.org/officeDocument/2006/bibliography"/>
   </ds:schemaRefs>

</xml_diff>